<commit_message>
Mise à jours MCD
</commit_message>
<xml_diff>
--- a/UContact/bd/MCD.docx
+++ b/UContact/bd/MCD.docx
@@ -21,7 +21,7 @@
         </w:rPr>
         <w:drawing>
           <wp:inline distT="0" distB="0" distL="0" distR="0" wp14:anchorId="2B25C275" wp14:editId="64DB1780">
-            <wp:extent cx="5760720" cy="2885440"/>
+            <wp:extent cx="6522646" cy="3267075"/>
             <wp:effectExtent l="0" t="0" r="0" b="0"/>
             <wp:docPr id="1" name="Image 1"/>
             <wp:cNvGraphicFramePr>
@@ -43,7 +43,7 @@
                   <pic:spPr>
                     <a:xfrm>
                       <a:off x="0" y="0"/>
-                      <a:ext cx="5760720" cy="2885440"/>
+                      <a:ext cx="6529450" cy="3270483"/>
                     </a:xfrm>
                     <a:prstGeom prst="rect">
                       <a:avLst/>
@@ -73,7 +73,17 @@
             <w:tcW w:w="3085" w:type="dxa"/>
           </w:tcPr>
           <w:p>
-            <w:r>
+            <w:pPr>
+              <w:rPr>
+                <w:sz w:val="18"/>
+                <w:szCs w:val="18"/>
+              </w:rPr>
+            </w:pPr>
+            <w:r>
+              <w:rPr>
+                <w:sz w:val="18"/>
+                <w:szCs w:val="18"/>
+              </w:rPr>
               <w:t>USER</w:t>
             </w:r>
           </w:p>
@@ -83,8 +93,76 @@
             <w:tcW w:w="6127" w:type="dxa"/>
           </w:tcPr>
           <w:p>
-            <w:r>
+            <w:pPr>
+              <w:rPr>
+                <w:sz w:val="18"/>
+                <w:szCs w:val="18"/>
+              </w:rPr>
+            </w:pPr>
+            <w:r>
+              <w:rPr>
+                <w:sz w:val="18"/>
+                <w:szCs w:val="18"/>
+              </w:rPr>
               <w:t xml:space="preserve">Table des utilisateurs </w:t>
+            </w:r>
+          </w:p>
+          <w:p>
+            <w:pPr>
+              <w:rPr>
+                <w:sz w:val="18"/>
+                <w:szCs w:val="18"/>
+              </w:rPr>
+            </w:pPr>
+            <w:r>
+              <w:rPr>
+                <w:sz w:val="18"/>
+                <w:szCs w:val="18"/>
+              </w:rPr>
+              <w:t xml:space="preserve">Cardinalité : 1 USER </w:t>
+            </w:r>
+            <w:r>
+              <w:rPr>
+                <w:sz w:val="18"/>
+                <w:szCs w:val="18"/>
+              </w:rPr>
+              <w:sym w:font="Wingdings" w:char="F0E0"/>
+            </w:r>
+            <w:r>
+              <w:rPr>
+                <w:sz w:val="18"/>
+                <w:szCs w:val="18"/>
+              </w:rPr>
+              <w:t xml:space="preserve"> n CONTACT</w:t>
+            </w:r>
+          </w:p>
+          <w:p>
+            <w:pPr>
+              <w:rPr>
+                <w:sz w:val="18"/>
+                <w:szCs w:val="18"/>
+              </w:rPr>
+            </w:pPr>
+            <w:r>
+              <w:rPr>
+                <w:sz w:val="18"/>
+                <w:szCs w:val="18"/>
+              </w:rPr>
+              <w:t xml:space="preserve">                       1 USER </w:t>
+            </w:r>
+            <w:r>
+              <w:rPr>
+                <w:sz w:val="18"/>
+                <w:szCs w:val="18"/>
+              </w:rPr>
+              <w:sym w:font="Wingdings" w:char="F0E0"/>
+            </w:r>
+            <w:r>
+              <w:rPr>
+                <w:sz w:val="18"/>
+                <w:szCs w:val="18"/>
+              </w:rPr>
+              <w:t xml:space="preserve"> n TEMPLATE</w:t>
             </w:r>
           </w:p>
         </w:tc>
@@ -95,7 +173,17 @@
             <w:tcW w:w="3085" w:type="dxa"/>
           </w:tcPr>
           <w:p>
-            <w:r>
+            <w:pPr>
+              <w:rPr>
+                <w:sz w:val="18"/>
+                <w:szCs w:val="18"/>
+              </w:rPr>
+            </w:pPr>
+            <w:r>
+              <w:rPr>
+                <w:sz w:val="18"/>
+                <w:szCs w:val="18"/>
+              </w:rPr>
               <w:t>CONTACT</w:t>
             </w:r>
           </w:p>
@@ -105,13 +193,89 @@
             <w:tcW w:w="6127" w:type="dxa"/>
           </w:tcPr>
           <w:p>
-            <w:r>
-              <w:t>Table des contacts : clé étrangère ver USER</w:t>
-            </w:r>
-          </w:p>
-          <w:p>
-            <w:r>
-              <w:t>Les contacts sont liés à un USER</w:t>
+            <w:pPr>
+              <w:rPr>
+                <w:sz w:val="18"/>
+                <w:szCs w:val="18"/>
+              </w:rPr>
+            </w:pPr>
+            <w:r>
+              <w:rPr>
+                <w:sz w:val="18"/>
+                <w:szCs w:val="18"/>
+              </w:rPr>
+              <w:t>Table des contacts :</w:t>
+            </w:r>
+          </w:p>
+          <w:p>
+            <w:pPr>
+              <w:rPr>
+                <w:sz w:val="18"/>
+                <w:szCs w:val="18"/>
+              </w:rPr>
+            </w:pPr>
+            <w:r>
+              <w:rPr>
+                <w:sz w:val="18"/>
+                <w:szCs w:val="18"/>
+              </w:rPr>
+              <w:t xml:space="preserve">Cardinalité : </w:t>
+            </w:r>
+            <w:r>
+              <w:rPr>
+                <w:sz w:val="18"/>
+                <w:szCs w:val="18"/>
+              </w:rPr>
+              <w:t>n CONTACT</w:t>
+            </w:r>
+            <w:r>
+              <w:rPr>
+                <w:sz w:val="18"/>
+                <w:szCs w:val="18"/>
+              </w:rPr>
+              <w:t xml:space="preserve"> </w:t>
+            </w:r>
+            <w:r>
+              <w:rPr>
+                <w:sz w:val="18"/>
+                <w:szCs w:val="18"/>
+              </w:rPr>
+              <w:sym w:font="Wingdings" w:char="F0E0"/>
+            </w:r>
+            <w:r>
+              <w:rPr>
+                <w:sz w:val="18"/>
+                <w:szCs w:val="18"/>
+              </w:rPr>
+              <w:t xml:space="preserve"> </w:t>
+            </w:r>
+            <w:r>
+              <w:rPr>
+                <w:sz w:val="18"/>
+                <w:szCs w:val="18"/>
+              </w:rPr>
+              <w:t xml:space="preserve"> </w:t>
+            </w:r>
+            <w:r>
+              <w:rPr>
+                <w:sz w:val="18"/>
+                <w:szCs w:val="18"/>
+              </w:rPr>
+              <w:t>1</w:t>
+            </w:r>
+            <w:r>
+              <w:rPr>
+                <w:sz w:val="18"/>
+                <w:szCs w:val="18"/>
+              </w:rPr>
+              <w:t xml:space="preserve"> USER</w:t>
+            </w:r>
+            <w:r>
+              <w:rPr>
+                <w:sz w:val="18"/>
+                <w:szCs w:val="18"/>
+              </w:rPr>
+              <w:t xml:space="preserve"> </w:t>
             </w:r>
           </w:p>
         </w:tc>
@@ -122,7 +286,17 @@
             <w:tcW w:w="3085" w:type="dxa"/>
           </w:tcPr>
           <w:p>
-            <w:r>
+            <w:pPr>
+              <w:rPr>
+                <w:sz w:val="18"/>
+                <w:szCs w:val="18"/>
+              </w:rPr>
+            </w:pPr>
+            <w:r>
+              <w:rPr>
+                <w:sz w:val="18"/>
+                <w:szCs w:val="18"/>
+              </w:rPr>
               <w:t>GROUPE</w:t>
             </w:r>
           </w:p>
@@ -132,8 +306,54 @@
             <w:tcW w:w="6127" w:type="dxa"/>
           </w:tcPr>
           <w:p>
-            <w:r>
-              <w:t>Table des groupes : avec un lien vers lui même</w:t>
+            <w:pPr>
+              <w:rPr>
+                <w:sz w:val="18"/>
+                <w:szCs w:val="18"/>
+              </w:rPr>
+            </w:pPr>
+            <w:r>
+              <w:rPr>
+                <w:sz w:val="18"/>
+                <w:szCs w:val="18"/>
+              </w:rPr>
+              <w:t>Table des groupes </w:t>
+            </w:r>
+          </w:p>
+          <w:p>
+            <w:pPr>
+              <w:rPr>
+                <w:sz w:val="18"/>
+                <w:szCs w:val="18"/>
+              </w:rPr>
+            </w:pPr>
+            <w:r>
+              <w:rPr>
+                <w:sz w:val="18"/>
+                <w:szCs w:val="18"/>
+              </w:rPr>
+              <w:t xml:space="preserve">Cardinalité n GROUPE (Parent) </w:t>
+            </w:r>
+            <w:r>
+              <w:rPr>
+                <w:sz w:val="18"/>
+                <w:szCs w:val="18"/>
+              </w:rPr>
+              <w:sym w:font="Wingdings" w:char="F0E0"/>
+            </w:r>
+            <w:r>
+              <w:rPr>
+                <w:sz w:val="18"/>
+                <w:szCs w:val="18"/>
+              </w:rPr>
+              <w:t xml:space="preserve">  </w:t>
+            </w:r>
+            <w:r>
+              <w:rPr>
+                <w:sz w:val="18"/>
+                <w:szCs w:val="18"/>
+              </w:rPr>
+              <w:t>n GROUPE (Enfant)</w:t>
             </w:r>
           </w:p>
         </w:tc>
@@ -144,7 +364,17 @@
             <w:tcW w:w="3085" w:type="dxa"/>
           </w:tcPr>
           <w:p>
-            <w:r>
+            <w:pPr>
+              <w:rPr>
+                <w:sz w:val="18"/>
+                <w:szCs w:val="18"/>
+              </w:rPr>
+            </w:pPr>
+            <w:r>
+              <w:rPr>
+                <w:sz w:val="18"/>
+                <w:szCs w:val="18"/>
+              </w:rPr>
               <w:t>LIENCONTACTGROUPE</w:t>
             </w:r>
           </w:p>
@@ -154,8 +384,61 @@
             <w:tcW w:w="6127" w:type="dxa"/>
           </w:tcPr>
           <w:p>
-            <w:r>
-              <w:t>Table des affectations des groupes aux utilisateurs</w:t>
+            <w:pPr>
+              <w:rPr>
+                <w:sz w:val="18"/>
+                <w:szCs w:val="18"/>
+              </w:rPr>
+            </w:pPr>
+            <w:r>
+              <w:rPr>
+                <w:sz w:val="18"/>
+                <w:szCs w:val="18"/>
+              </w:rPr>
+              <w:t>Table des affectati</w:t>
+            </w:r>
+            <w:r>
+              <w:rPr>
+                <w:sz w:val="18"/>
+                <w:szCs w:val="18"/>
+              </w:rPr>
+              <w:t>ons des groupes aux contacts</w:t>
+            </w:r>
+          </w:p>
+          <w:p>
+            <w:pPr>
+              <w:rPr>
+                <w:sz w:val="18"/>
+                <w:szCs w:val="18"/>
+              </w:rPr>
+            </w:pPr>
+            <w:r>
+              <w:rPr>
+                <w:sz w:val="18"/>
+                <w:szCs w:val="18"/>
+              </w:rPr>
+              <w:t xml:space="preserve">Cardinalité n GROUPE </w:t>
+            </w:r>
+            <w:r>
+              <w:rPr>
+                <w:sz w:val="18"/>
+                <w:szCs w:val="18"/>
+              </w:rPr>
+              <w:sym w:font="Wingdings" w:char="F0E0"/>
+            </w:r>
+            <w:r>
+              <w:rPr>
+                <w:sz w:val="18"/>
+                <w:szCs w:val="18"/>
+              </w:rPr>
+              <w:t xml:space="preserve">  </w:t>
+            </w:r>
+            <w:r>
+              <w:rPr>
+                <w:sz w:val="18"/>
+                <w:szCs w:val="18"/>
+              </w:rPr>
+              <w:t>n CONTACT</w:t>
             </w:r>
           </w:p>
         </w:tc>
@@ -166,7 +449,17 @@
             <w:tcW w:w="3085" w:type="dxa"/>
           </w:tcPr>
           <w:p>
-            <w:r>
+            <w:pPr>
+              <w:rPr>
+                <w:sz w:val="18"/>
+                <w:szCs w:val="18"/>
+              </w:rPr>
+            </w:pPr>
+            <w:r>
+              <w:rPr>
+                <w:sz w:val="18"/>
+                <w:szCs w:val="18"/>
+              </w:rPr>
               <w:t>CHAMP</w:t>
             </w:r>
           </w:p>
@@ -176,8 +469,75 @@
             <w:tcW w:w="6127" w:type="dxa"/>
           </w:tcPr>
           <w:p>
-            <w:r>
-              <w:t>Table des champs personnalisés</w:t>
+            <w:pPr>
+              <w:rPr>
+                <w:sz w:val="18"/>
+                <w:szCs w:val="18"/>
+              </w:rPr>
+            </w:pPr>
+            <w:r>
+              <w:rPr>
+                <w:sz w:val="18"/>
+                <w:szCs w:val="18"/>
+              </w:rPr>
+              <w:t xml:space="preserve">Table des champs </w:t>
+            </w:r>
+            <w:r>
+              <w:rPr>
+                <w:sz w:val="18"/>
+                <w:szCs w:val="18"/>
+              </w:rPr>
+              <w:t>ex : Nom ; Prénom ; Portable…</w:t>
+            </w:r>
+          </w:p>
+          <w:p>
+            <w:pPr>
+              <w:rPr>
+                <w:sz w:val="18"/>
+                <w:szCs w:val="18"/>
+              </w:rPr>
+            </w:pPr>
+            <w:r>
+              <w:rPr>
+                <w:sz w:val="18"/>
+                <w:szCs w:val="18"/>
+              </w:rPr>
+              <w:t>Cardinalité 1 CHAMP</w:t>
+            </w:r>
+            <w:r>
+              <w:rPr>
+                <w:sz w:val="18"/>
+                <w:szCs w:val="18"/>
+              </w:rPr>
+              <w:t xml:space="preserve"> </w:t>
+            </w:r>
+            <w:r>
+              <w:rPr>
+                <w:sz w:val="18"/>
+                <w:szCs w:val="18"/>
+              </w:rPr>
+              <w:sym w:font="Wingdings" w:char="F0E0"/>
+            </w:r>
+            <w:r>
+              <w:rPr>
+                <w:sz w:val="18"/>
+                <w:szCs w:val="18"/>
+              </w:rPr>
+              <w:t xml:space="preserve"> </w:t>
+            </w:r>
+            <w:r>
+              <w:rPr>
+                <w:sz w:val="18"/>
+                <w:szCs w:val="18"/>
+              </w:rPr>
+              <w:t xml:space="preserve"> </w:t>
+            </w:r>
+            <w:r>
+              <w:rPr>
+                <w:sz w:val="18"/>
+                <w:szCs w:val="18"/>
+              </w:rPr>
+              <w:t xml:space="preserve">n DATATYPE                     </w:t>
             </w:r>
           </w:p>
         </w:tc>
@@ -188,7 +548,17 @@
             <w:tcW w:w="3085" w:type="dxa"/>
           </w:tcPr>
           <w:p>
-            <w:r>
+            <w:pPr>
+              <w:rPr>
+                <w:sz w:val="18"/>
+                <w:szCs w:val="18"/>
+              </w:rPr>
+            </w:pPr>
+            <w:r>
+              <w:rPr>
+                <w:sz w:val="18"/>
+                <w:szCs w:val="18"/>
+              </w:rPr>
               <w:t>TEMPLATE</w:t>
             </w:r>
           </w:p>
@@ -198,8 +568,112 @@
             <w:tcW w:w="6127" w:type="dxa"/>
           </w:tcPr>
           <w:p>
-            <w:r>
+            <w:pPr>
+              <w:rPr>
+                <w:sz w:val="18"/>
+                <w:szCs w:val="18"/>
+              </w:rPr>
+            </w:pPr>
+            <w:r>
+              <w:rPr>
+                <w:sz w:val="18"/>
+                <w:szCs w:val="18"/>
+              </w:rPr>
               <w:t>Table de modèle de fiche</w:t>
+            </w:r>
+          </w:p>
+          <w:p>
+            <w:pPr>
+              <w:rPr>
+                <w:sz w:val="18"/>
+                <w:szCs w:val="18"/>
+              </w:rPr>
+            </w:pPr>
+            <w:r>
+              <w:rPr>
+                <w:sz w:val="18"/>
+                <w:szCs w:val="18"/>
+              </w:rPr>
+              <w:t xml:space="preserve">Cardinalité </w:t>
+            </w:r>
+            <w:r>
+              <w:rPr>
+                <w:sz w:val="18"/>
+                <w:szCs w:val="18"/>
+              </w:rPr>
+              <w:t xml:space="preserve">n TEMPLATE </w:t>
+            </w:r>
+            <w:r>
+              <w:rPr>
+                <w:sz w:val="18"/>
+                <w:szCs w:val="18"/>
+              </w:rPr>
+              <w:sym w:font="Wingdings" w:char="F0E0"/>
+            </w:r>
+            <w:r>
+              <w:rPr>
+                <w:sz w:val="18"/>
+                <w:szCs w:val="18"/>
+              </w:rPr>
+              <w:t xml:space="preserve">&gt;  </w:t>
+            </w:r>
+            <w:r>
+              <w:rPr>
+                <w:sz w:val="18"/>
+                <w:szCs w:val="18"/>
+              </w:rPr>
+              <w:t xml:space="preserve"> </w:t>
+            </w:r>
+            <w:r>
+              <w:rPr>
+                <w:sz w:val="18"/>
+                <w:szCs w:val="18"/>
+              </w:rPr>
+              <w:t xml:space="preserve"> </w:t>
+            </w:r>
+            <w:r>
+              <w:rPr>
+                <w:sz w:val="18"/>
+                <w:szCs w:val="18"/>
+              </w:rPr>
+              <w:t>0..1 USER</w:t>
+            </w:r>
+          </w:p>
+          <w:p>
+            <w:pPr>
+              <w:rPr>
+                <w:sz w:val="18"/>
+                <w:szCs w:val="18"/>
+              </w:rPr>
+            </w:pPr>
+            <w:r>
+              <w:rPr>
+                <w:sz w:val="18"/>
+                <w:szCs w:val="18"/>
+              </w:rPr>
+              <w:t>Pour un TEMPLATE qui peut appartenir à tous les utilisateurs : mettre la clé étrangère iduser à nul</w:t>
+            </w:r>
+          </w:p>
+          <w:p>
+            <w:pPr>
+              <w:rPr>
+                <w:sz w:val="18"/>
+                <w:szCs w:val="18"/>
+              </w:rPr>
+            </w:pPr>
+            <w:r>
+              <w:rPr>
+                <w:sz w:val="18"/>
+                <w:szCs w:val="18"/>
+              </w:rPr>
+              <w:t>Exemple pour le m</w:t>
+            </w:r>
+            <w:r>
+              <w:rPr>
+                <w:sz w:val="18"/>
+                <w:szCs w:val="18"/>
+              </w:rPr>
+              <w:t>odèle Standard</w:t>
             </w:r>
           </w:p>
         </w:tc>
@@ -210,8 +684,18 @@
             <w:tcW w:w="3085" w:type="dxa"/>
           </w:tcPr>
           <w:p>
-            <w:r>
-              <w:t>LIENUSERTEMPLATE</w:t>
+            <w:pPr>
+              <w:rPr>
+                <w:sz w:val="18"/>
+                <w:szCs w:val="18"/>
+              </w:rPr>
+            </w:pPr>
+            <w:r>
+              <w:rPr>
+                <w:sz w:val="18"/>
+                <w:szCs w:val="18"/>
+              </w:rPr>
+              <w:t>LIENTEMPLATECHAMP</w:t>
             </w:r>
           </w:p>
         </w:tc>
@@ -220,11 +704,68 @@
             <w:tcW w:w="6127" w:type="dxa"/>
           </w:tcPr>
           <w:p>
-            <w:r>
-              <w:t>Table des affectations utilisateurs et modèle de fiche</w:t>
-            </w:r>
-            <w:r>
-              <w:t>. Un utilisateur peut avoir plusieurs modèles et un modèle peut être affecté à plusieurs utilisateurs</w:t>
+            <w:pPr>
+              <w:rPr>
+                <w:sz w:val="18"/>
+                <w:szCs w:val="18"/>
+              </w:rPr>
+            </w:pPr>
+            <w:r>
+              <w:rPr>
+                <w:sz w:val="18"/>
+                <w:szCs w:val="18"/>
+              </w:rPr>
+              <w:t>Table des affectations des champs personnalisés à un ou plusieurs modèles</w:t>
+            </w:r>
+            <w:r>
+              <w:rPr>
+                <w:sz w:val="18"/>
+                <w:szCs w:val="18"/>
+              </w:rPr>
+              <w:t>.</w:t>
+            </w:r>
+          </w:p>
+          <w:p>
+            <w:pPr>
+              <w:rPr>
+                <w:sz w:val="18"/>
+                <w:szCs w:val="18"/>
+              </w:rPr>
+            </w:pPr>
+            <w:r>
+              <w:rPr>
+                <w:sz w:val="18"/>
+                <w:szCs w:val="18"/>
+              </w:rPr>
+              <w:t xml:space="preserve"> </w:t>
+            </w:r>
+            <w:r>
+              <w:rPr>
+                <w:sz w:val="18"/>
+                <w:szCs w:val="18"/>
+              </w:rPr>
+              <w:t xml:space="preserve">Cardinalité n CHAMP </w:t>
+            </w:r>
+            <w:r>
+              <w:rPr>
+                <w:sz w:val="18"/>
+                <w:szCs w:val="18"/>
+              </w:rPr>
+              <w:sym w:font="Wingdings" w:char="F0E0"/>
+            </w:r>
+            <w:r>
+              <w:rPr>
+                <w:sz w:val="18"/>
+                <w:szCs w:val="18"/>
+              </w:rPr>
+              <w:t xml:space="preserve">&gt;  </w:t>
+            </w:r>
+            <w:r>
+              <w:rPr>
+                <w:sz w:val="18"/>
+                <w:szCs w:val="18"/>
+              </w:rPr>
+              <w:t xml:space="preserve"> n TEMPLATE</w:t>
             </w:r>
           </w:p>
         </w:tc>
@@ -235,8 +776,18 @@
             <w:tcW w:w="3085" w:type="dxa"/>
           </w:tcPr>
           <w:p>
-            <w:r>
-              <w:t>LIENTEMPLATECHAMP</w:t>
+            <w:pPr>
+              <w:rPr>
+                <w:sz w:val="18"/>
+                <w:szCs w:val="18"/>
+              </w:rPr>
+            </w:pPr>
+            <w:r>
+              <w:rPr>
+                <w:sz w:val="18"/>
+                <w:szCs w:val="18"/>
+              </w:rPr>
+              <w:t>DATATYPE</w:t>
             </w:r>
           </w:p>
         </w:tc>
@@ -245,8 +796,104 @@
             <w:tcW w:w="6127" w:type="dxa"/>
           </w:tcPr>
           <w:p>
-            <w:r>
-              <w:t>Table des affectations des champs personnalisés à une ou plusieurs modèles</w:t>
+            <w:pPr>
+              <w:rPr>
+                <w:sz w:val="18"/>
+                <w:szCs w:val="18"/>
+              </w:rPr>
+            </w:pPr>
+            <w:r>
+              <w:rPr>
+                <w:sz w:val="18"/>
+                <w:szCs w:val="18"/>
+              </w:rPr>
+              <w:t>Table des types de données </w:t>
+            </w:r>
+          </w:p>
+          <w:p>
+            <w:pPr>
+              <w:rPr>
+                <w:sz w:val="18"/>
+                <w:szCs w:val="18"/>
+              </w:rPr>
+            </w:pPr>
+            <w:r>
+              <w:rPr>
+                <w:sz w:val="18"/>
+                <w:szCs w:val="18"/>
+              </w:rPr>
+              <w:t>E</w:t>
+            </w:r>
+            <w:r>
+              <w:rPr>
+                <w:sz w:val="18"/>
+                <w:szCs w:val="18"/>
+              </w:rPr>
+              <w:t>x</w:t>
+            </w:r>
+            <w:r>
+              <w:rPr>
+                <w:sz w:val="18"/>
+                <w:szCs w:val="18"/>
+              </w:rPr>
+              <w:t xml:space="preserve"> : une donnée est de type: </w:t>
+            </w:r>
+            <w:r>
+              <w:rPr>
+                <w:sz w:val="18"/>
+                <w:szCs w:val="18"/>
+              </w:rPr>
+              <w:t>t</w:t>
+            </w:r>
+            <w:r>
+              <w:rPr>
+                <w:sz w:val="18"/>
+                <w:szCs w:val="18"/>
+              </w:rPr>
+              <w:t>exte, date, numérique, booléen…</w:t>
+            </w:r>
+          </w:p>
+          <w:p>
+            <w:pPr>
+              <w:rPr>
+                <w:sz w:val="18"/>
+                <w:szCs w:val="18"/>
+              </w:rPr>
+            </w:pPr>
+            <w:r>
+              <w:rPr>
+                <w:sz w:val="18"/>
+                <w:szCs w:val="18"/>
+              </w:rPr>
+              <w:t xml:space="preserve"> </w:t>
+            </w:r>
+            <w:r>
+              <w:rPr>
+                <w:sz w:val="18"/>
+                <w:szCs w:val="18"/>
+              </w:rPr>
+              <w:t xml:space="preserve">Cardinalité n DATATYPE </w:t>
+            </w:r>
+            <w:r>
+              <w:rPr>
+                <w:sz w:val="18"/>
+                <w:szCs w:val="18"/>
+              </w:rPr>
+              <w:sym w:font="Wingdings" w:char="F0E0"/>
+            </w:r>
+            <w:r>
+              <w:rPr>
+                <w:sz w:val="18"/>
+                <w:szCs w:val="18"/>
+              </w:rPr>
+              <w:t xml:space="preserve">&gt;  </w:t>
+            </w:r>
+            <w:r>
+              <w:rPr>
+                <w:sz w:val="18"/>
+                <w:szCs w:val="18"/>
+              </w:rPr>
+              <w:t xml:space="preserve"> 1 CHAMP</w:t>
             </w:r>
           </w:p>
         </w:tc>
@@ -257,8 +904,18 @@
             <w:tcW w:w="3085" w:type="dxa"/>
           </w:tcPr>
           <w:p>
-            <w:r>
-              <w:t>DATATYPE</w:t>
+            <w:pPr>
+              <w:rPr>
+                <w:sz w:val="18"/>
+                <w:szCs w:val="18"/>
+              </w:rPr>
+            </w:pPr>
+            <w:r>
+              <w:rPr>
+                <w:sz w:val="18"/>
+                <w:szCs w:val="18"/>
+              </w:rPr>
+              <w:t>PRESELECTION</w:t>
             </w:r>
           </w:p>
         </w:tc>
@@ -267,38 +924,78 @@
             <w:tcW w:w="6127" w:type="dxa"/>
           </w:tcPr>
           <w:p>
-            <w:r>
-              <w:t xml:space="preserve">Table des types de données : </w:t>
-            </w:r>
-          </w:p>
-          <w:p>
-            <w:r>
-              <w:t>E</w:t>
-            </w:r>
-            <w:r>
-              <w:t>x</w:t>
-            </w:r>
-            <w:r>
-              <w:t> : une donnée est de type</w:t>
-            </w:r>
-            <w:proofErr w:type="gramStart"/>
-            <w:r>
-              <w:t xml:space="preserve">:  </w:t>
-            </w:r>
-            <w:r>
-              <w:t>t</w:t>
-            </w:r>
-            <w:r>
-              <w:t>exte</w:t>
-            </w:r>
-            <w:proofErr w:type="gramEnd"/>
-            <w:r>
-              <w:t>, date, numérique, booléen…</w:t>
-            </w:r>
-          </w:p>
-          <w:p>
-            <w:r>
-              <w:t xml:space="preserve"> Je l’ai crée mais je ne sais pas si ça va servir.</w:t>
+            <w:pPr>
+              <w:rPr>
+                <w:sz w:val="18"/>
+                <w:szCs w:val="18"/>
+              </w:rPr>
+            </w:pPr>
+            <w:r>
+              <w:rPr>
+                <w:sz w:val="18"/>
+                <w:szCs w:val="18"/>
+              </w:rPr>
+              <w:t>Table des valeu</w:t>
+            </w:r>
+            <w:r>
+              <w:rPr>
+                <w:sz w:val="18"/>
+                <w:szCs w:val="18"/>
+              </w:rPr>
+              <w:t>rs à sélectionner pour un champ</w:t>
+            </w:r>
+            <w:bookmarkStart w:id="0" w:name="_GoBack"/>
+            <w:bookmarkEnd w:id="0"/>
+          </w:p>
+          <w:p>
+            <w:pPr>
+              <w:rPr>
+                <w:sz w:val="18"/>
+                <w:szCs w:val="18"/>
+              </w:rPr>
+            </w:pPr>
+            <w:r>
+              <w:rPr>
+                <w:sz w:val="18"/>
+                <w:szCs w:val="18"/>
+              </w:rPr>
+              <w:t>Ex : Profession : Développeur, chef de projet, web designer…</w:t>
+            </w:r>
+          </w:p>
+          <w:p>
+            <w:pPr>
+              <w:rPr>
+                <w:sz w:val="18"/>
+                <w:szCs w:val="18"/>
+              </w:rPr>
+            </w:pPr>
+            <w:r>
+              <w:rPr>
+                <w:sz w:val="18"/>
+                <w:szCs w:val="18"/>
+              </w:rPr>
+              <w:t xml:space="preserve">Cardinalité n PRESELECTION </w:t>
+            </w:r>
+            <w:r>
+              <w:rPr>
+                <w:sz w:val="18"/>
+                <w:szCs w:val="18"/>
+              </w:rPr>
+              <w:sym w:font="Wingdings" w:char="F0E0"/>
+            </w:r>
+            <w:r>
+              <w:rPr>
+                <w:sz w:val="18"/>
+                <w:szCs w:val="18"/>
+              </w:rPr>
+              <w:t xml:space="preserve">&gt;  </w:t>
+            </w:r>
+            <w:r>
+              <w:rPr>
+                <w:sz w:val="18"/>
+                <w:szCs w:val="18"/>
+              </w:rPr>
+              <w:t xml:space="preserve"> 1 CHAMP</w:t>
             </w:r>
           </w:p>
         </w:tc>
@@ -309,8 +1006,18 @@
             <w:tcW w:w="3085" w:type="dxa"/>
           </w:tcPr>
           <w:p>
-            <w:r>
-              <w:t>PRESELECTION</w:t>
+            <w:pPr>
+              <w:rPr>
+                <w:sz w:val="18"/>
+                <w:szCs w:val="18"/>
+              </w:rPr>
+            </w:pPr>
+            <w:r>
+              <w:rPr>
+                <w:sz w:val="18"/>
+                <w:szCs w:val="18"/>
+              </w:rPr>
+              <w:t>DONNEES</w:t>
             </w:r>
           </w:p>
         </w:tc>
@@ -319,58 +1026,145 @@
             <w:tcW w:w="6127" w:type="dxa"/>
           </w:tcPr>
           <w:p>
-            <w:r>
-              <w:t>Table des valeurs à sélectionner pour un champ.</w:t>
-            </w:r>
-          </w:p>
-          <w:p>
-            <w:r>
-              <w:t>Ex : Profession : Développeur, chef de projet, web designer…</w:t>
-            </w:r>
-          </w:p>
-        </w:tc>
-      </w:tr>
-      <w:tr>
-        <w:tc>
-          <w:tcPr>
-            <w:tcW w:w="3085" w:type="dxa"/>
-          </w:tcPr>
-          <w:p>
-            <w:r>
-              <w:t>DONNEES</w:t>
-            </w:r>
-          </w:p>
-        </w:tc>
-        <w:tc>
-          <w:tcPr>
-            <w:tcW w:w="6127" w:type="dxa"/>
-          </w:tcPr>
-          <w:p>
-            <w:r>
+            <w:pPr>
+              <w:rPr>
+                <w:sz w:val="18"/>
+                <w:szCs w:val="18"/>
+              </w:rPr>
+            </w:pPr>
+            <w:r>
+              <w:rPr>
+                <w:sz w:val="18"/>
+                <w:szCs w:val="18"/>
+              </w:rPr>
               <w:t xml:space="preserve">Table où vont être enregistrés les données des champs personnalisés. La valeur est </w:t>
             </w:r>
             <w:r>
+              <w:rPr>
+                <w:sz w:val="18"/>
+                <w:szCs w:val="18"/>
+              </w:rPr>
               <w:t>de</w:t>
             </w:r>
             <w:r>
-              <w:t xml:space="preserve"> type </w:t>
-            </w:r>
-            <w:proofErr w:type="spellStart"/>
-            <w:r>
-              <w:t>varchar</w:t>
-            </w:r>
-            <w:proofErr w:type="spellEnd"/>
-            <w:r>
-              <w:t xml:space="preserve"> pour pouvoir enregistrer n’importe quel type de données.</w:t>
+              <w:rPr>
+                <w:sz w:val="18"/>
+                <w:szCs w:val="18"/>
+              </w:rPr>
+              <w:t xml:space="preserve"> type varchar pour pouvoir enregistrer n’importe quel type de données.</w:t>
+            </w:r>
+          </w:p>
+          <w:p>
+            <w:pPr>
+              <w:rPr>
+                <w:sz w:val="18"/>
+                <w:szCs w:val="18"/>
+              </w:rPr>
+            </w:pPr>
+            <w:r>
+              <w:rPr>
+                <w:sz w:val="18"/>
+                <w:szCs w:val="18"/>
+              </w:rPr>
+              <w:t>Cardinalité :</w:t>
+            </w:r>
+            <w:r>
+              <w:rPr>
+                <w:sz w:val="18"/>
+                <w:szCs w:val="18"/>
+              </w:rPr>
+              <w:t xml:space="preserve"> n CHAMP </w:t>
+            </w:r>
+            <w:r>
+              <w:rPr>
+                <w:sz w:val="18"/>
+                <w:szCs w:val="18"/>
+              </w:rPr>
+              <w:sym w:font="Wingdings" w:char="F0E0"/>
+            </w:r>
+            <w:r>
+              <w:rPr>
+                <w:sz w:val="18"/>
+                <w:szCs w:val="18"/>
+              </w:rPr>
+              <w:t xml:space="preserve">  </w:t>
+            </w:r>
+            <w:r>
+              <w:rPr>
+                <w:sz w:val="18"/>
+                <w:szCs w:val="18"/>
+              </w:rPr>
+              <w:t xml:space="preserve"> n CONTACT</w:t>
             </w:r>
           </w:p>
         </w:tc>
       </w:tr>
     </w:tbl>
-    <w:p/>
+    <w:p>
+      <w:pPr>
+        <w:jc w:val="center"/>
+      </w:pPr>
+    </w:p>
+    <w:p>
+      <w:pPr>
+        <w:jc w:val="center"/>
+      </w:pPr>
+    </w:p>
+    <w:p>
+      <w:pPr>
+        <w:jc w:val="center"/>
+      </w:pPr>
+    </w:p>
+    <w:p>
+      <w:pPr>
+        <w:jc w:val="center"/>
+      </w:pPr>
+      <w:r>
+        <w:lastRenderedPageBreak/>
+        <w:t>MPD</w:t>
+      </w:r>
+    </w:p>
     <w:p>
       <w:r>
-        <w:br w:type="page"/>
+        <w:rPr>
+          <w:noProof/>
+          <w:lang w:eastAsia="fr-FR"/>
+        </w:rPr>
+        <w:drawing>
+          <wp:inline distT="0" distB="0" distL="0" distR="0" wp14:anchorId="438781F8" wp14:editId="253E3E76">
+            <wp:extent cx="5760720" cy="2784475"/>
+            <wp:effectExtent l="0" t="0" r="0" b="0"/>
+            <wp:docPr id="2" name="Image 2"/>
+            <wp:cNvGraphicFramePr>
+              <a:graphicFrameLocks xmlns:a="http://schemas.openxmlformats.org/drawingml/2006/main" noChangeAspect="1"/>
+            </wp:cNvGraphicFramePr>
+            <a:graphic xmlns:a="http://schemas.openxmlformats.org/drawingml/2006/main">
+              <a:graphicData uri="http://schemas.openxmlformats.org/drawingml/2006/picture">
+                <pic:pic xmlns:pic="http://schemas.openxmlformats.org/drawingml/2006/picture">
+                  <pic:nvPicPr>
+                    <pic:cNvPr id="1" name=""/>
+                    <pic:cNvPicPr/>
+                  </pic:nvPicPr>
+                  <pic:blipFill>
+                    <a:blip r:embed="rId6"/>
+                    <a:stretch>
+                      <a:fillRect/>
+                    </a:stretch>
+                  </pic:blipFill>
+                  <pic:spPr>
+                    <a:xfrm>
+                      <a:off x="0" y="0"/>
+                      <a:ext cx="5760720" cy="2784475"/>
+                    </a:xfrm>
+                    <a:prstGeom prst="rect">
+                      <a:avLst/>
+                    </a:prstGeom>
+                  </pic:spPr>
+                </pic:pic>
+              </a:graphicData>
+            </a:graphic>
+          </wp:inline>
+        </w:drawing>
       </w:r>
     </w:p>
     <w:sectPr>
@@ -497,8 +1291,123 @@
       </w:rPr>
     </w:lvl>
   </w:abstractNum>
+  <w:abstractNum w:abstractNumId="1">
+    <w:nsid w:val="535E12DD"/>
+    <w:multiLevelType w:val="hybridMultilevel"/>
+    <w:tmpl w:val="8EF83348"/>
+    <w:lvl w:ilvl="0" w:tplc="18668944">
+      <w:numFmt w:val="bullet"/>
+      <w:lvlText w:val=""/>
+      <w:lvlJc w:val="left"/>
+      <w:pPr>
+        <w:ind w:left="720" w:hanging="360"/>
+      </w:pPr>
+      <w:rPr>
+        <w:rFonts w:ascii="Symbol" w:eastAsiaTheme="minorHAnsi" w:hAnsi="Symbol" w:cstheme="minorBidi" w:hint="default"/>
+      </w:rPr>
+    </w:lvl>
+    <w:lvl w:ilvl="1" w:tplc="040C0003" w:tentative="1">
+      <w:start w:val="1"/>
+      <w:numFmt w:val="bullet"/>
+      <w:lvlText w:val="o"/>
+      <w:lvlJc w:val="left"/>
+      <w:pPr>
+        <w:ind w:left="1440" w:hanging="360"/>
+      </w:pPr>
+      <w:rPr>
+        <w:rFonts w:ascii="Courier New" w:hAnsi="Courier New" w:cs="Courier New" w:hint="default"/>
+      </w:rPr>
+    </w:lvl>
+    <w:lvl w:ilvl="2" w:tplc="040C0005" w:tentative="1">
+      <w:start w:val="1"/>
+      <w:numFmt w:val="bullet"/>
+      <w:lvlText w:val=""/>
+      <w:lvlJc w:val="left"/>
+      <w:pPr>
+        <w:ind w:left="2160" w:hanging="360"/>
+      </w:pPr>
+      <w:rPr>
+        <w:rFonts w:ascii="Wingdings" w:hAnsi="Wingdings" w:hint="default"/>
+      </w:rPr>
+    </w:lvl>
+    <w:lvl w:ilvl="3" w:tplc="040C0001" w:tentative="1">
+      <w:start w:val="1"/>
+      <w:numFmt w:val="bullet"/>
+      <w:lvlText w:val=""/>
+      <w:lvlJc w:val="left"/>
+      <w:pPr>
+        <w:ind w:left="2880" w:hanging="360"/>
+      </w:pPr>
+      <w:rPr>
+        <w:rFonts w:ascii="Symbol" w:hAnsi="Symbol" w:hint="default"/>
+      </w:rPr>
+    </w:lvl>
+    <w:lvl w:ilvl="4" w:tplc="040C0003" w:tentative="1">
+      <w:start w:val="1"/>
+      <w:numFmt w:val="bullet"/>
+      <w:lvlText w:val="o"/>
+      <w:lvlJc w:val="left"/>
+      <w:pPr>
+        <w:ind w:left="3600" w:hanging="360"/>
+      </w:pPr>
+      <w:rPr>
+        <w:rFonts w:ascii="Courier New" w:hAnsi="Courier New" w:cs="Courier New" w:hint="default"/>
+      </w:rPr>
+    </w:lvl>
+    <w:lvl w:ilvl="5" w:tplc="040C0005" w:tentative="1">
+      <w:start w:val="1"/>
+      <w:numFmt w:val="bullet"/>
+      <w:lvlText w:val=""/>
+      <w:lvlJc w:val="left"/>
+      <w:pPr>
+        <w:ind w:left="4320" w:hanging="360"/>
+      </w:pPr>
+      <w:rPr>
+        <w:rFonts w:ascii="Wingdings" w:hAnsi="Wingdings" w:hint="default"/>
+      </w:rPr>
+    </w:lvl>
+    <w:lvl w:ilvl="6" w:tplc="040C0001" w:tentative="1">
+      <w:start w:val="1"/>
+      <w:numFmt w:val="bullet"/>
+      <w:lvlText w:val=""/>
+      <w:lvlJc w:val="left"/>
+      <w:pPr>
+        <w:ind w:left="5040" w:hanging="360"/>
+      </w:pPr>
+      <w:rPr>
+        <w:rFonts w:ascii="Symbol" w:hAnsi="Symbol" w:hint="default"/>
+      </w:rPr>
+    </w:lvl>
+    <w:lvl w:ilvl="7" w:tplc="040C0003" w:tentative="1">
+      <w:start w:val="1"/>
+      <w:numFmt w:val="bullet"/>
+      <w:lvlText w:val="o"/>
+      <w:lvlJc w:val="left"/>
+      <w:pPr>
+        <w:ind w:left="5760" w:hanging="360"/>
+      </w:pPr>
+      <w:rPr>
+        <w:rFonts w:ascii="Courier New" w:hAnsi="Courier New" w:cs="Courier New" w:hint="default"/>
+      </w:rPr>
+    </w:lvl>
+    <w:lvl w:ilvl="8" w:tplc="040C0005" w:tentative="1">
+      <w:start w:val="1"/>
+      <w:numFmt w:val="bullet"/>
+      <w:lvlText w:val=""/>
+      <w:lvlJc w:val="left"/>
+      <w:pPr>
+        <w:ind w:left="6480" w:hanging="360"/>
+      </w:pPr>
+      <w:rPr>
+        <w:rFonts w:ascii="Wingdings" w:hAnsi="Wingdings" w:hint="default"/>
+      </w:rPr>
+    </w:lvl>
+  </w:abstractNum>
   <w:num w:numId="1">
     <w:abstractNumId w:val="0"/>
+  </w:num>
+  <w:num w:numId="2">
+    <w:abstractNumId w:val="1"/>
   </w:num>
 </w:numbering>
 </file>

</xml_diff>

<commit_message>
modification schéma Merise modification du script ucontact.sql
</commit_message>
<xml_diff>
--- a/UContact/bd/MCD.docx
+++ b/UContact/bd/MCD.docx
@@ -20,8 +20,8 @@
           <w:lang w:eastAsia="fr-FR"/>
         </w:rPr>
         <w:drawing>
-          <wp:inline distT="0" distB="0" distL="0" distR="0" wp14:anchorId="2B25C275" wp14:editId="64DB1780">
-            <wp:extent cx="6522646" cy="3267075"/>
+          <wp:inline distT="0" distB="0" distL="0" distR="0" wp14:anchorId="2091C302" wp14:editId="1E964116">
+            <wp:extent cx="5760720" cy="2783840"/>
             <wp:effectExtent l="0" t="0" r="0" b="0"/>
             <wp:docPr id="1" name="Image 1"/>
             <wp:cNvGraphicFramePr>
@@ -43,7 +43,7 @@
                   <pic:spPr>
                     <a:xfrm>
                       <a:off x="0" y="0"/>
-                      <a:ext cx="6529450" cy="3270483"/>
+                      <a:ext cx="5760720" cy="2783840"/>
                     </a:xfrm>
                     <a:prstGeom prst="rect">
                       <a:avLst/>
@@ -55,6 +55,8 @@
           </wp:inline>
         </w:drawing>
       </w:r>
+      <w:bookmarkStart w:id="0" w:name="_GoBack"/>
+      <w:bookmarkEnd w:id="0"/>
     </w:p>
     <w:p/>
     <w:tbl>
@@ -226,14 +228,7 @@
                 <w:sz w:val="18"/>
                 <w:szCs w:val="18"/>
               </w:rPr>
-              <w:t>n CONTACT</w:t>
-            </w:r>
-            <w:r>
-              <w:rPr>
-                <w:sz w:val="18"/>
-                <w:szCs w:val="18"/>
-              </w:rPr>
-              <w:t xml:space="preserve"> </w:t>
+              <w:t xml:space="preserve">n CONTACT </w:t>
             </w:r>
             <w:r>
               <w:rPr>
@@ -247,14 +242,7 @@
                 <w:sz w:val="18"/>
                 <w:szCs w:val="18"/>
               </w:rPr>
-              <w:t xml:space="preserve"> </w:t>
-            </w:r>
-            <w:r>
-              <w:rPr>
-                <w:sz w:val="18"/>
-                <w:szCs w:val="18"/>
-              </w:rPr>
-              <w:t xml:space="preserve"> </w:t>
+              <w:t xml:space="preserve">  </w:t>
             </w:r>
             <w:r>
               <w:rPr>
@@ -651,7 +639,23 @@
                 <w:sz w:val="18"/>
                 <w:szCs w:val="18"/>
               </w:rPr>
-              <w:t>Pour un TEMPLATE qui peut appartenir à tous les utilisateurs : mettre la clé étrangère iduser à nul</w:t>
+              <w:t xml:space="preserve">Pour un TEMPLATE qui peut appartenir à tous les utilisateurs : mettre la clé étrangère </w:t>
+            </w:r>
+            <w:proofErr w:type="spellStart"/>
+            <w:r>
+              <w:rPr>
+                <w:sz w:val="18"/>
+                <w:szCs w:val="18"/>
+              </w:rPr>
+              <w:t>iduser</w:t>
+            </w:r>
+            <w:proofErr w:type="spellEnd"/>
+            <w:r>
+              <w:rPr>
+                <w:sz w:val="18"/>
+                <w:szCs w:val="18"/>
+              </w:rPr>
+              <w:t xml:space="preserve"> à nul</w:t>
             </w:r>
           </w:p>
           <w:p>
@@ -944,8 +948,6 @@
               </w:rPr>
               <w:t>rs à sélectionner pour un champ</w:t>
             </w:r>
-            <w:bookmarkStart w:id="0" w:name="_GoBack"/>
-            <w:bookmarkEnd w:id="0"/>
           </w:p>
           <w:p>
             <w:pPr>
@@ -1051,7 +1053,23 @@
                 <w:sz w:val="18"/>
                 <w:szCs w:val="18"/>
               </w:rPr>
-              <w:t xml:space="preserve"> type varchar pour pouvoir enregistrer n’importe quel type de données.</w:t>
+              <w:t xml:space="preserve"> type </w:t>
+            </w:r>
+            <w:proofErr w:type="spellStart"/>
+            <w:r>
+              <w:rPr>
+                <w:sz w:val="18"/>
+                <w:szCs w:val="18"/>
+              </w:rPr>
+              <w:t>varchar</w:t>
+            </w:r>
+            <w:proofErr w:type="spellEnd"/>
+            <w:r>
+              <w:rPr>
+                <w:sz w:val="18"/>
+                <w:szCs w:val="18"/>
+              </w:rPr>
+              <w:t xml:space="preserve"> pour pouvoir enregistrer n’importe quel type de données.</w:t>
             </w:r>
           </w:p>
           <w:p>
@@ -1120,7 +1138,6 @@
         <w:jc w:val="center"/>
       </w:pPr>
       <w:r>
-        <w:lastRenderedPageBreak/>
         <w:t>MPD</w:t>
       </w:r>
     </w:p>
@@ -1130,6 +1147,7 @@
           <w:noProof/>
           <w:lang w:eastAsia="fr-FR"/>
         </w:rPr>
+        <w:lastRenderedPageBreak/>
         <w:drawing>
           <wp:inline distT="0" distB="0" distL="0" distR="0" wp14:anchorId="438781F8" wp14:editId="253E3E76">
             <wp:extent cx="5760720" cy="2784475"/>

</xml_diff>